<commit_message>
updated 5345 per request that came in on 5/22 and pgi 5345, including adding the TOC entry.
</commit_message>
<xml_diff>
--- a/AFFARS/DEVELOPMENT/5345.docx
+++ b/AFFARS/DEVELOPMENT/5345.docx
@@ -328,9 +328,7 @@
       <w:r>
         <w:t xml:space="preserve"> Policy</w:t>
       </w:r>
-      <w:bookmarkStart w:id="6" w:name="_GoBack"/>
       <w:bookmarkEnd w:id="5"/>
-      <w:bookmarkEnd w:id="6"/>
     </w:p>
     <w:p>
       <w:pPr>
@@ -459,7 +457,7 @@
       <w:r>
         <w:t>.</w:t>
       </w:r>
-      <w:bookmarkStart w:id="7" w:name="_Toc38365529"/>
+      <w:bookmarkStart w:id="6" w:name="_Toc38365529"/>
     </w:p>
     <w:p>
       <w:pPr>
@@ -475,7 +473,7 @@
         </w:rPr>
         <w:t>5345.103 General</w:t>
       </w:r>
-      <w:bookmarkEnd w:id="7"/>
+      <w:bookmarkEnd w:id="6"/>
     </w:p>
     <w:p>
       <w:pPr>
@@ -504,7 +502,7 @@
         </w:rPr>
         <w:t xml:space="preserve"> </w:t>
       </w:r>
-      <w:bookmarkStart w:id="8" w:name="_Toc38365530"/>
+      <w:bookmarkStart w:id="7" w:name="_Toc38365530"/>
     </w:p>
     <w:p>
       <w:pPr>
@@ -519,9 +517,72 @@
           <w:lang w:val="en"/>
         </w:rPr>
         <w:lastRenderedPageBreak/>
-        <w:t>5345.103-72 Government-furnished property attachments to solicitations and awards</w:t>
-      </w:r>
-      <w:bookmarkEnd w:id="8"/>
+        <w:t>5345.103-72   Government F</w:t>
+      </w:r>
+      <w:r>
+        <w:rPr>
+          <w:szCs w:val="24"/>
+          <w:lang w:val="en"/>
+        </w:rPr>
+        <w:t xml:space="preserve">urnished </w:t>
+      </w:r>
+      <w:r>
+        <w:rPr>
+          <w:szCs w:val="24"/>
+          <w:lang w:val="en"/>
+        </w:rPr>
+        <w:t>P</w:t>
+      </w:r>
+      <w:r>
+        <w:rPr>
+          <w:szCs w:val="24"/>
+          <w:lang w:val="en"/>
+        </w:rPr>
+        <w:t xml:space="preserve">roperty </w:t>
+      </w:r>
+      <w:r>
+        <w:rPr>
+          <w:szCs w:val="24"/>
+          <w:lang w:val="en"/>
+        </w:rPr>
+        <w:t>A</w:t>
+      </w:r>
+      <w:r>
+        <w:rPr>
+          <w:szCs w:val="24"/>
+          <w:lang w:val="en"/>
+        </w:rPr>
+        <w:t xml:space="preserve">ttachments to </w:t>
+      </w:r>
+      <w:r>
+        <w:rPr>
+          <w:szCs w:val="24"/>
+          <w:lang w:val="en"/>
+        </w:rPr>
+        <w:t>S</w:t>
+      </w:r>
+      <w:r>
+        <w:rPr>
+          <w:szCs w:val="24"/>
+          <w:lang w:val="en"/>
+        </w:rPr>
+        <w:t xml:space="preserve">olicitations and </w:t>
+      </w:r>
+      <w:r>
+        <w:rPr>
+          <w:szCs w:val="24"/>
+          <w:lang w:val="en"/>
+        </w:rPr>
+        <w:t>A</w:t>
+      </w:r>
+      <w:r>
+        <w:rPr>
+          <w:szCs w:val="24"/>
+          <w:lang w:val="en"/>
+        </w:rPr>
+        <w:t>wards</w:t>
+      </w:r>
+      <w:bookmarkEnd w:id="7"/>
     </w:p>
     <w:p>
       <w:pPr>
@@ -558,13 +619,44 @@
       </w:r>
     </w:p>
     <w:p>
+      <w:pPr>
+        <w:rPr>
+          <w:color w:val="000000"/>
+          <w:szCs w:val="21"/>
+        </w:rPr>
+      </w:pPr>
+      <w:r>
+        <w:rPr>
+          <w:color w:val="000000"/>
+          <w:szCs w:val="21"/>
+        </w:rPr>
+        <w:t xml:space="preserve">See </w:t>
+      </w:r>
+      <w:hyperlink r:id="rId18" w:history="1">
+        <w:r>
+          <w:rPr>
+            <w:rStyle w:val="Hyperlink"/>
+            <w:szCs w:val="21"/>
+          </w:rPr>
+          <w:t>AFMC PGI 5345.103-72</w:t>
+        </w:r>
+      </w:hyperlink>
+      <w:r>
+        <w:rPr>
+          <w:color w:val="000000"/>
+          <w:szCs w:val="21"/>
+        </w:rPr>
+        <w:t>.</w:t>
+      </w:r>
+    </w:p>
+    <w:p>
       <w:r>
         <w:t>S</w:t>
       </w:r>
       <w:r>
         <w:t xml:space="preserve">ee </w:t>
       </w:r>
-      <w:hyperlink r:id="rId18" w:history="1">
+      <w:hyperlink r:id="rId19" w:history="1">
         <w:r>
           <w:rPr>
             <w:rStyle w:val="Hyperlink"/>
@@ -580,7 +672,7 @@
       <w:r>
         <w:t xml:space="preserve">See </w:t>
       </w:r>
-      <w:hyperlink r:id="rId19" w:history="1">
+      <w:hyperlink r:id="rId20" w:history="1">
         <w:r>
           <w:rPr>
             <w:rStyle w:val="Hyperlink"/>
@@ -591,7 +683,9 @@
       <w:r>
         <w:t>.</w:t>
       </w:r>
-      <w:bookmarkStart w:id="9" w:name="_Toc38365531"/>
+      <w:bookmarkStart w:id="8" w:name="_Toc38365531"/>
+      <w:bookmarkStart w:id="9" w:name="_GoBack"/>
+      <w:bookmarkEnd w:id="9"/>
     </w:p>
     <w:p>
       <w:pPr>
@@ -603,7 +697,7 @@
       <w:bookmarkStart w:id="10" w:name="_Toc38365532"/>
       <w:bookmarkStart w:id="11" w:name="_Toc351655123"/>
       <w:bookmarkEnd w:id="3"/>
-      <w:bookmarkEnd w:id="9"/>
+      <w:bookmarkEnd w:id="8"/>
     </w:p>
     <w:p>
       <w:pPr>
@@ -630,7 +724,7 @@
       <w:r>
         <w:t xml:space="preserve"> See </w:t>
       </w:r>
-      <w:hyperlink r:id="rId20" w:anchor="p5345301f" w:history="1">
+      <w:hyperlink r:id="rId21" w:anchor="p5345301f" w:history="1">
         <w:r>
           <w:rPr>
             <w:rStyle w:val="Hyperlink"/>
@@ -703,8 +797,8 @@
       <w:bookmarkEnd w:id="13"/>
     </w:p>
     <w:sectPr>
-      <w:headerReference w:type="default" r:id="rId21"/>
-      <w:footerReference w:type="default" r:id="rId22"/>
+      <w:headerReference w:type="default" r:id="rId22"/>
+      <w:footerReference w:type="default" r:id="rId23"/>
       <w:pgSz w:w="12240" w:h="15840" w:code="1"/>
       <w:pgMar w:top="1440" w:right="1440" w:bottom="1440" w:left="1440" w:header="432" w:footer="432" w:gutter="0"/>
       <w:pgNumType w:start="1"/>
@@ -2893,21 +2987,6 @@
 </file>
 
 <file path=customXml/item1.xml><?xml version="1.0" encoding="utf-8"?>
-<p:properties xmlns:p="http://schemas.microsoft.com/office/2006/metadata/properties" xmlns:xsi="http://www.w3.org/2001/XMLSchema-instance" xmlns:pc="http://schemas.microsoft.com/office/infopath/2007/PartnerControls">
-  <documentManagement/>
-</p:properties>
-</file>
-
-<file path=customXml/item2.xml><?xml version="1.0" encoding="utf-8"?>
-<?mso-contentType ?>
-<FormTemplates xmlns="http://schemas.microsoft.com/sharepoint/v3/contenttype/forms">
-  <Display>DocumentLibraryForm</Display>
-  <Edit>DocumentLibraryForm</Edit>
-  <New>DocumentLibraryForm</New>
-</FormTemplates>
-</file>
-
-<file path=customXml/item3.xml><?xml version="1.0" encoding="utf-8"?>
 <ct:contentTypeSchema xmlns:ct="http://schemas.microsoft.com/office/2006/metadata/contentType" xmlns:ma="http://schemas.microsoft.com/office/2006/metadata/properties/metaAttributes" ct:_="" ma:_="" ma:contentTypeName="Document" ma:contentTypeID="0x010100C89661B33D63F14697E4D581C32BAF5E" ma:contentTypeVersion="4" ma:contentTypeDescription="Create a new document." ma:contentTypeScope="" ma:versionID="1642361c0cc2e908fc6ef5628dee731f">
   <xsd:schema xmlns:xsd="http://www.w3.org/2001/XMLSchema" xmlns:xs="http://www.w3.org/2001/XMLSchema" xmlns:p="http://schemas.microsoft.com/office/2006/metadata/properties" targetNamespace="http://schemas.microsoft.com/office/2006/metadata/properties" ma:root="true" ma:fieldsID="1dab2e3c9ece9446628f55e6a105fe53">
     <xsd:element name="properties">
@@ -3021,28 +3100,26 @@
 </ct:contentTypeSchema>
 </file>
 
+<file path=customXml/item2.xml><?xml version="1.0" encoding="utf-8"?>
+<?mso-contentType ?>
+<FormTemplates xmlns="http://schemas.microsoft.com/sharepoint/v3/contenttype/forms">
+  <Display>DocumentLibraryForm</Display>
+  <Edit>DocumentLibraryForm</Edit>
+  <New>DocumentLibraryForm</New>
+</FormTemplates>
+</file>
+
+<file path=customXml/item3.xml><?xml version="1.0" encoding="utf-8"?>
+<p:properties xmlns:p="http://schemas.microsoft.com/office/2006/metadata/properties" xmlns:xsi="http://www.w3.org/2001/XMLSchema-instance" xmlns:pc="http://schemas.microsoft.com/office/infopath/2007/PartnerControls">
+  <documentManagement/>
+</p:properties>
+</file>
+
 <file path=customXml/item4.xml><?xml version="1.0" encoding="utf-8"?>
 <b:Sources xmlns:b="http://schemas.openxmlformats.org/officeDocument/2006/bibliography" xmlns="http://schemas.openxmlformats.org/officeDocument/2006/bibliography" SelectedStyle="\APASixthEditionOfficeOnline.xsl" StyleName="APA" Version="6"/>
 </file>
 
 <file path=customXml/itemProps1.xml><?xml version="1.0" encoding="utf-8"?>
-<ds:datastoreItem xmlns:ds="http://schemas.openxmlformats.org/officeDocument/2006/customXml" ds:itemID="{7D857D6F-B039-4BC7-A989-86713C1AB29F}">
-  <ds:schemaRefs>
-    <ds:schemaRef ds:uri="http://schemas.microsoft.com/office/2006/metadata/properties"/>
-    <ds:schemaRef ds:uri="http://schemas.microsoft.com/office/infopath/2007/PartnerControls"/>
-  </ds:schemaRefs>
-</ds:datastoreItem>
-</file>
-
-<file path=customXml/itemProps2.xml><?xml version="1.0" encoding="utf-8"?>
-<ds:datastoreItem xmlns:ds="http://schemas.openxmlformats.org/officeDocument/2006/customXml" ds:itemID="{49C9D44E-216A-487F-B8A7-235F620AA806}">
-  <ds:schemaRefs>
-    <ds:schemaRef ds:uri="http://schemas.microsoft.com/sharepoint/v3/contenttype/forms"/>
-  </ds:schemaRefs>
-</ds:datastoreItem>
-</file>
-
-<file path=customXml/itemProps3.xml><?xml version="1.0" encoding="utf-8"?>
 <ds:datastoreItem xmlns:ds="http://schemas.openxmlformats.org/officeDocument/2006/customXml" ds:itemID="{13B8A1DC-3DBA-434F-81E3-03FB636DEC90}">
   <ds:schemaRefs>
     <ds:schemaRef ds:uri="http://schemas.microsoft.com/office/2006/metadata/contentType"/>
@@ -3058,8 +3135,25 @@
 </ds:datastoreItem>
 </file>
 
+<file path=customXml/itemProps2.xml><?xml version="1.0" encoding="utf-8"?>
+<ds:datastoreItem xmlns:ds="http://schemas.openxmlformats.org/officeDocument/2006/customXml" ds:itemID="{49C9D44E-216A-487F-B8A7-235F620AA806}">
+  <ds:schemaRefs>
+    <ds:schemaRef ds:uri="http://schemas.microsoft.com/sharepoint/v3/contenttype/forms"/>
+  </ds:schemaRefs>
+</ds:datastoreItem>
+</file>
+
+<file path=customXml/itemProps3.xml><?xml version="1.0" encoding="utf-8"?>
+<ds:datastoreItem xmlns:ds="http://schemas.openxmlformats.org/officeDocument/2006/customXml" ds:itemID="{7D857D6F-B039-4BC7-A989-86713C1AB29F}">
+  <ds:schemaRefs>
+    <ds:schemaRef ds:uri="http://schemas.microsoft.com/office/2006/metadata/properties"/>
+    <ds:schemaRef ds:uri="http://schemas.microsoft.com/office/infopath/2007/PartnerControls"/>
+  </ds:schemaRefs>
+</ds:datastoreItem>
+</file>
+
 <file path=customXml/itemProps4.xml><?xml version="1.0" encoding="utf-8"?>
-<ds:datastoreItem xmlns:ds="http://schemas.openxmlformats.org/officeDocument/2006/customXml" ds:itemID="{FC7725BE-6E3D-45BD-A378-75A3A8E8E249}">
+<ds:datastoreItem xmlns:ds="http://schemas.openxmlformats.org/officeDocument/2006/customXml" ds:itemID="{EF58B05D-2A7C-4614-8399-4D962F37397E}">
   <ds:schemaRefs>
     <ds:schemaRef ds:uri="http://schemas.openxmlformats.org/officeDocument/2006/bibliography"/>
   </ds:schemaRefs>

</xml_diff>